<commit_message>
Finished Lab 4 Starting Assignment 4
</commit_message>
<xml_diff>
--- a/Assignment 3 - Details.docx
+++ b/Assignment 3 - Details.docx
@@ -136,8 +136,6 @@
         </w:rPr>
         <w:t>4</w:t>
       </w:r>
-      <w:bookmarkStart w:id="0" w:name="_GoBack"/>
-      <w:bookmarkEnd w:id="0"/>
       <w:r>
         <w:rPr>
           <w:rFonts w:ascii="Calibri" w:hAnsi="Calibri"/>
@@ -563,7 +561,7 @@
         <mc:AlternateContent>
           <mc:Choice Requires="wps">
             <w:drawing>
-              <wp:anchor distT="0" distB="0" distL="114300" distR="114300" simplePos="0" relativeHeight="251659264" behindDoc="0" locked="0" layoutInCell="1" allowOverlap="1" wp14:anchorId="13C83D01" wp14:editId="03D8F91A">
+              <wp:anchor distT="0" distB="0" distL="114300" distR="114300" simplePos="0" relativeHeight="251659264" behindDoc="0" locked="0" layoutInCell="1" allowOverlap="1" wp14:anchorId="7BD52DBC" wp14:editId="3C488114">
                 <wp:simplePos x="0" y="0"/>
                 <wp:positionH relativeFrom="margin">
                   <wp:align>right</wp:align>
@@ -640,7 +638,7 @@
                                       <w:noProof/>
                                     </w:rPr>
                                     <w:drawing>
-                                      <wp:inline distT="0" distB="0" distL="0" distR="0" wp14:anchorId="2883D977" wp14:editId="653A6FFD">
+                                      <wp:inline distT="0" distB="0" distL="0" distR="0" wp14:anchorId="26AB8EAA" wp14:editId="1E8CD3A5">
                                         <wp:extent cx="548640" cy="548640"/>
                                         <wp:effectExtent l="0" t="0" r="0" b="0"/>
                                         <wp:docPr id="2" name="Graphic 2" descr="Forbidden"/>
@@ -806,7 +804,7 @@
           </mc:Choice>
           <mc:Fallback>
             <w:pict>
-              <v:shapetype w14:anchorId="13C83D01" id="_x0000_t202" coordsize="21600,21600" o:spt="202" path="m,l,21600r21600,l21600,xe">
+              <v:shapetype w14:anchorId="7BD52DBC" id="_x0000_t202" coordsize="21600,21600" o:spt="202" path="m,l,21600r21600,l21600,xe">
                 <v:stroke joinstyle="miter"/>
                 <v:path gradientshapeok="t" o:connecttype="rect"/>
               </v:shapetype>
@@ -851,7 +849,7 @@
                                 <w:noProof/>
                               </w:rPr>
                               <w:drawing>
-                                <wp:inline distT="0" distB="0" distL="0" distR="0" wp14:anchorId="2883D977" wp14:editId="653A6FFD">
+                                <wp:inline distT="0" distB="0" distL="0" distR="0" wp14:anchorId="26AB8EAA" wp14:editId="1E8CD3A5">
                                   <wp:extent cx="548640" cy="548640"/>
                                   <wp:effectExtent l="0" t="0" r="0" b="0"/>
                                   <wp:docPr id="2" name="Graphic 2" descr="Forbidden"/>
@@ -1024,43 +1022,42 @@
           <w:rFonts w:asciiTheme="minorHAnsi" w:hAnsiTheme="minorHAnsi" w:cs="Arial"/>
         </w:rPr>
       </w:pPr>
+      <w:r>
+        <w:rPr>
+          <w:rFonts w:asciiTheme="minorHAnsi" w:hAnsiTheme="minorHAnsi" w:cs="Arial"/>
+        </w:rPr>
+        <w:t xml:space="preserve">One way hackers try to infiltrate a </w:t>
+      </w:r>
+      <w:r>
+        <w:rPr>
+          <w:rFonts w:asciiTheme="minorHAnsi" w:hAnsiTheme="minorHAnsi" w:cs="Arial"/>
+        </w:rPr>
+        <w:t>target</w:t>
+      </w:r>
+      <w:r>
+        <w:rPr>
+          <w:rFonts w:asciiTheme="minorHAnsi" w:hAnsiTheme="minorHAnsi" w:cs="Arial"/>
+        </w:rPr>
+        <w:t xml:space="preserve"> that uses encryption is to discover - or "break" </w:t>
+      </w:r>
+      <w:r>
+        <w:rPr>
+          <w:rFonts w:asciiTheme="minorHAnsi" w:hAnsiTheme="minorHAnsi" w:cs="Arial"/>
+        </w:rPr>
+        <w:t>–</w:t>
+      </w:r>
+      <w:r>
+        <w:rPr>
+          <w:rFonts w:asciiTheme="minorHAnsi" w:hAnsiTheme="minorHAnsi" w:cs="Arial"/>
+        </w:rPr>
+        <w:t xml:space="preserve"> </w:t>
+      </w:r>
       <w:proofErr w:type="gramStart"/>
       <w:r>
         <w:rPr>
           <w:rFonts w:asciiTheme="minorHAnsi" w:hAnsiTheme="minorHAnsi" w:cs="Arial"/>
         </w:rPr>
-        <w:t>One way</w:t>
-      </w:r>
-      <w:proofErr w:type="gramEnd"/>
-      <w:r>
-        <w:rPr>
-          <w:rFonts w:asciiTheme="minorHAnsi" w:hAnsiTheme="minorHAnsi" w:cs="Arial"/>
-        </w:rPr>
-        <w:t xml:space="preserve"> hackers try to infiltrate a </w:t>
-      </w:r>
-      <w:r>
-        <w:rPr>
-          <w:rFonts w:asciiTheme="minorHAnsi" w:hAnsiTheme="minorHAnsi" w:cs="Arial"/>
-        </w:rPr>
-        <w:t>target</w:t>
-      </w:r>
-      <w:r>
-        <w:rPr>
-          <w:rFonts w:asciiTheme="minorHAnsi" w:hAnsiTheme="minorHAnsi" w:cs="Arial"/>
-        </w:rPr>
-        <w:t xml:space="preserve"> that uses encryption is to discover - or "break" </w:t>
-      </w:r>
-      <w:r>
-        <w:rPr>
-          <w:rFonts w:asciiTheme="minorHAnsi" w:hAnsiTheme="minorHAnsi" w:cs="Arial"/>
-        </w:rPr>
-        <w:t>–</w:t>
-      </w:r>
-      <w:r>
-        <w:rPr>
-          <w:rFonts w:asciiTheme="minorHAnsi" w:hAnsiTheme="minorHAnsi" w:cs="Arial"/>
-        </w:rPr>
-        <w:t xml:space="preserve"> the</w:t>
+        <w:t>the</w:t>
       </w:r>
       <w:r>
         <w:rPr>
@@ -1081,6 +1078,7 @@
         </w:rPr>
         <w:t>key</w:t>
       </w:r>
+      <w:proofErr w:type="gramEnd"/>
       <w:r>
         <w:rPr>
           <w:rFonts w:asciiTheme="minorHAnsi" w:hAnsiTheme="minorHAnsi" w:cs="Arial"/>
@@ -1329,7 +1327,6 @@
         <w:pStyle w:val="Heading2"/>
       </w:pPr>
       <w:r>
-        <w:lastRenderedPageBreak/>
         <w:t>Class Design</w:t>
       </w:r>
     </w:p>
@@ -2326,20 +2323,8 @@
           <w:sz w:val="20"/>
           <w:szCs w:val="28"/>
         </w:rPr>
-        <w:t>It takes 3 hours to break 40-bit keys at 100000000 keys per second</w:t>
-      </w:r>
-    </w:p>
-    <w:p>
-      <w:pPr>
-        <w:autoSpaceDE w:val="0"/>
-        <w:autoSpaceDN w:val="0"/>
-        <w:adjustRightInd w:val="0"/>
-        <w:rPr>
-          <w:rFonts w:ascii="Courier New" w:hAnsi="Courier New" w:cs="Courier New"/>
-          <w:sz w:val="20"/>
-          <w:szCs w:val="28"/>
-        </w:rPr>
-      </w:pPr>
+        <w:t>It takes 3 hours to break 40-bit keys at 100</w:t>
+      </w:r>
       <w:r>
         <w:rPr>
           <w:rFonts w:ascii="Courier New" w:hAnsi="Courier New" w:cs="Courier New"/>
@@ -2347,20 +2332,8 @@
           <w:sz w:val="20"/>
           <w:szCs w:val="28"/>
         </w:rPr>
-        <w:t>Expected: 3 hours</w:t>
-      </w:r>
-    </w:p>
-    <w:p>
-      <w:pPr>
-        <w:autoSpaceDE w:val="0"/>
-        <w:autoSpaceDN w:val="0"/>
-        <w:adjustRightInd w:val="0"/>
-        <w:rPr>
-          <w:rFonts w:ascii="Courier New" w:hAnsi="Courier New" w:cs="Courier New"/>
-          <w:sz w:val="20"/>
-          <w:szCs w:val="28"/>
-        </w:rPr>
-      </w:pPr>
+        <w:t>,</w:t>
+      </w:r>
       <w:r>
         <w:rPr>
           <w:rFonts w:ascii="Courier New" w:hAnsi="Courier New" w:cs="Courier New"/>
@@ -2368,17 +2341,8 @@
           <w:sz w:val="20"/>
           <w:szCs w:val="28"/>
         </w:rPr>
-        <w:t>It takes 2922 years to break 128-bit keys at 100000000 keys per second</w:t>
-      </w:r>
-    </w:p>
-    <w:p>
-      <w:pPr>
-        <w:jc w:val="both"/>
-        <w:rPr>
-          <w:rFonts w:ascii="Courier New" w:hAnsi="Courier New" w:cs="Courier New"/>
-          <w:sz w:val="18"/>
-        </w:rPr>
-      </w:pPr>
+        <w:t>000</w:t>
+      </w:r>
       <w:r>
         <w:rPr>
           <w:rFonts w:ascii="Courier New" w:hAnsi="Courier New" w:cs="Courier New"/>
@@ -2386,32 +2350,77 @@
           <w:sz w:val="20"/>
           <w:szCs w:val="28"/>
         </w:rPr>
-        <w:t>Expected: 1.08 x 10^23 years</w:t>
+        <w:t>,</w:t>
+      </w:r>
+      <w:r>
+        <w:rPr>
+          <w:rFonts w:ascii="Courier New" w:hAnsi="Courier New" w:cs="Courier New"/>
+          <w:color w:val="000000"/>
+          <w:sz w:val="20"/>
+          <w:szCs w:val="28"/>
+        </w:rPr>
+        <w:t>000 keys per second</w:t>
       </w:r>
     </w:p>
     <w:p>
       <w:pPr>
-        <w:jc w:val="both"/>
-        <w:rPr>
-          <w:rFonts w:asciiTheme="minorHAnsi" w:hAnsiTheme="minorHAnsi" w:cs="Arial"/>
-        </w:rPr>
-      </w:pPr>
+        <w:autoSpaceDE w:val="0"/>
+        <w:autoSpaceDN w:val="0"/>
+        <w:adjustRightInd w:val="0"/>
+        <w:rPr>
+          <w:rFonts w:ascii="Courier New" w:hAnsi="Courier New" w:cs="Courier New"/>
+          <w:sz w:val="20"/>
+          <w:szCs w:val="28"/>
+        </w:rPr>
+      </w:pPr>
+      <w:r>
+        <w:rPr>
+          <w:rFonts w:ascii="Courier New" w:hAnsi="Courier New" w:cs="Courier New"/>
+          <w:color w:val="000000"/>
+          <w:sz w:val="20"/>
+          <w:szCs w:val="28"/>
+        </w:rPr>
+        <w:t>Expected: 3 hours</w:t>
+      </w:r>
     </w:p>
     <w:p>
       <w:pPr>
-        <w:jc w:val="both"/>
-        <w:rPr>
-          <w:rFonts w:asciiTheme="minorHAnsi" w:hAnsiTheme="minorHAnsi" w:cs="Arial"/>
-        </w:rPr>
-      </w:pPr>
+        <w:autoSpaceDE w:val="0"/>
+        <w:autoSpaceDN w:val="0"/>
+        <w:adjustRightInd w:val="0"/>
+        <w:rPr>
+          <w:rFonts w:ascii="Courier New" w:hAnsi="Courier New" w:cs="Courier New"/>
+          <w:sz w:val="20"/>
+          <w:szCs w:val="28"/>
+        </w:rPr>
+      </w:pPr>
+      <w:r>
+        <w:rPr>
+          <w:rFonts w:ascii="Courier New" w:hAnsi="Courier New" w:cs="Courier New"/>
+          <w:color w:val="000000"/>
+          <w:sz w:val="20"/>
+          <w:szCs w:val="28"/>
+        </w:rPr>
+        <w:t>It takes 2922 years to break 128-bit keys at 100000000 keys per second</w:t>
+      </w:r>
     </w:p>
     <w:p>
       <w:pPr>
         <w:jc w:val="both"/>
         <w:rPr>
-          <w:rFonts w:asciiTheme="minorHAnsi" w:hAnsiTheme="minorHAnsi" w:cs="Arial"/>
-        </w:rPr>
-      </w:pPr>
+          <w:rFonts w:ascii="Courier New" w:hAnsi="Courier New" w:cs="Courier New"/>
+          <w:sz w:val="18"/>
+        </w:rPr>
+      </w:pPr>
+      <w:r>
+        <w:rPr>
+          <w:rFonts w:ascii="Courier New" w:hAnsi="Courier New" w:cs="Courier New"/>
+          <w:color w:val="000000"/>
+          <w:sz w:val="20"/>
+          <w:szCs w:val="28"/>
+        </w:rPr>
+        <w:t>Expected: 1.08 x 10^23 years</w:t>
+      </w:r>
     </w:p>
     <w:p>
       <w:pPr>
@@ -2463,10 +2472,33 @@
     </w:p>
     <w:p>
       <w:pPr>
+        <w:jc w:val="both"/>
+        <w:rPr>
+          <w:rFonts w:asciiTheme="minorHAnsi" w:hAnsiTheme="minorHAnsi" w:cs="Arial"/>
+        </w:rPr>
+      </w:pPr>
+    </w:p>
+    <w:p>
+      <w:pPr>
+        <w:jc w:val="both"/>
+        <w:rPr>
+          <w:rFonts w:asciiTheme="minorHAnsi" w:hAnsiTheme="minorHAnsi" w:cs="Arial"/>
+        </w:rPr>
+      </w:pPr>
+    </w:p>
+    <w:p>
+      <w:pPr>
+        <w:jc w:val="both"/>
+        <w:rPr>
+          <w:rFonts w:asciiTheme="minorHAnsi" w:hAnsiTheme="minorHAnsi" w:cs="Arial"/>
+        </w:rPr>
+      </w:pPr>
+    </w:p>
+    <w:p>
+      <w:pPr>
         <w:pStyle w:val="Heading2"/>
       </w:pPr>
       <w:r>
-        <w:lastRenderedPageBreak/>
         <w:t>Requirements/Grading</w:t>
       </w:r>
       <w:r>
@@ -5185,7 +5217,6 @@
                 <w:sz w:val="20"/>
                 <w:szCs w:val="20"/>
               </w:rPr>
-              <w:lastRenderedPageBreak/>
               <w:t xml:space="preserve">Prints </w:t>
             </w:r>
             <w:r>
@@ -5875,7 +5906,7 @@
         <mc:AlternateContent>
           <mc:Choice Requires="wps">
             <w:drawing>
-              <wp:anchor distT="0" distB="0" distL="114300" distR="114300" simplePos="0" relativeHeight="251661312" behindDoc="0" locked="0" layoutInCell="1" allowOverlap="1" wp14:anchorId="3591372D" wp14:editId="1EFE7704">
+              <wp:anchor distT="0" distB="0" distL="114300" distR="114300" simplePos="0" relativeHeight="251661312" behindDoc="0" locked="0" layoutInCell="1" allowOverlap="1" wp14:anchorId="448CB8CD" wp14:editId="659A76D3">
                 <wp:simplePos x="0" y="0"/>
                 <wp:positionH relativeFrom="margin">
                   <wp:align>right</wp:align>
@@ -5954,7 +5985,7 @@
                                       <w:noProof/>
                                     </w:rPr>
                                     <w:drawing>
-                                      <wp:inline distT="0" distB="0" distL="0" distR="0" wp14:anchorId="340C606F" wp14:editId="59DC5F29">
+                                      <wp:inline distT="0" distB="0" distL="0" distR="0" wp14:anchorId="1BA02A26" wp14:editId="6A7DB909">
                                         <wp:extent cx="403860" cy="403860"/>
                                         <wp:effectExtent l="0" t="0" r="0" b="0"/>
                                         <wp:docPr id="4" name="Graphic 4" descr="Lightbulb"/>
@@ -6302,7 +6333,7 @@
           </mc:Choice>
           <mc:Fallback>
             <w:pict>
-              <v:shape w14:anchorId="3591372D" id="Text Box 3" o:spid="_x0000_s1027" type="#_x0000_t202" style="position:absolute;margin-left:415pt;margin-top:13.65pt;width:466.2pt;height:231pt;z-index:251661312;visibility:visible;mso-wrap-style:square;mso-width-percent:0;mso-height-percent:0;mso-wrap-distance-left:9pt;mso-wrap-distance-top:0;mso-wrap-distance-right:9pt;mso-wrap-distance-bottom:0;mso-position-horizontal:right;mso-position-horizontal-relative:margin;mso-position-vertical:absolute;mso-position-vertical-relative:text;mso-width-percent:0;mso-height-percent:0;mso-width-relative:margin;mso-height-relative:margin;v-text-anchor:top" o:gfxdata="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" fillcolor="#dbe5f1 [660]" strokecolor="black [3213]" strokeweight="1.5pt">
+              <v:shape w14:anchorId="448CB8CD" id="Text Box 3" o:spid="_x0000_s1027" type="#_x0000_t202" style="position:absolute;margin-left:415pt;margin-top:13.65pt;width:466.2pt;height:231pt;z-index:251661312;visibility:visible;mso-wrap-style:square;mso-width-percent:0;mso-height-percent:0;mso-wrap-distance-left:9pt;mso-wrap-distance-top:0;mso-wrap-distance-right:9pt;mso-wrap-distance-bottom:0;mso-position-horizontal:right;mso-position-horizontal-relative:margin;mso-position-vertical:absolute;mso-position-vertical-relative:text;mso-width-percent:0;mso-height-percent:0;mso-width-relative:margin;mso-height-relative:margin;v-text-anchor:top" o:gfxdata="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" fillcolor="#dbe5f1 [660]" strokecolor="black [3213]" strokeweight="1.5pt">
                 <v:textbox>
                   <w:txbxContent>
                     <w:tbl>
@@ -6345,7 +6376,7 @@
                                 <w:noProof/>
                               </w:rPr>
                               <w:drawing>
-                                <wp:inline distT="0" distB="0" distL="0" distR="0" wp14:anchorId="340C606F" wp14:editId="59DC5F29">
+                                <wp:inline distT="0" distB="0" distL="0" distR="0" wp14:anchorId="1BA02A26" wp14:editId="6A7DB909">
                                   <wp:extent cx="403860" cy="403860"/>
                                   <wp:effectExtent l="0" t="0" r="0" b="0"/>
                                   <wp:docPr id="4" name="Graphic 4" descr="Lightbulb"/>

</xml_diff>